<commit_message>
updates and added project doc
</commit_message>
<xml_diff>
--- a/Project Report.docx
+++ b/Project Report.docx
@@ -2198,6 +2198,26 @@
     <w:p>
       <w:pPr>
         <w:rPr>
+          <w:rFonts w:ascii="Hiragino Kaku Gothic Pro W3" w:eastAsia="Hiragino Kaku Gothic Pro W3" w:hAnsi="Hiragino Kaku Gothic Pro W3"/>
+          <w:color w:val="000000" w:themeColor="text1"/>
+          <w:sz w:val="22"/>
+          <w:szCs w:val="22"/>
+        </w:rPr>
+      </w:pPr>
+    </w:p>
+    <w:p>
+      <w:pPr>
+        <w:rPr>
+          <w:rFonts w:ascii="Hiragino Kaku Gothic Pro W3" w:eastAsia="Hiragino Kaku Gothic Pro W3" w:hAnsi="Hiragino Kaku Gothic Pro W3"/>
+          <w:color w:val="000000" w:themeColor="text1"/>
+          <w:sz w:val="22"/>
+          <w:szCs w:val="22"/>
+        </w:rPr>
+      </w:pPr>
+    </w:p>
+    <w:p>
+      <w:pPr>
+        <w:rPr>
           <w:rFonts w:ascii="Gungsuh" w:eastAsia="Gungsuh" w:hAnsi="Gungsuh"/>
           <w:color w:val="FF2600"/>
           <w:sz w:val="40"/>
@@ -2213,6 +2233,7 @@
           <w:szCs w:val="40"/>
           <w:u w:val="single"/>
         </w:rPr>
+        <w:lastRenderedPageBreak/>
         <w:t>Database</w:t>
       </w:r>
       <w:r>
@@ -2242,7 +2263,6 @@
           <w:sz w:val="22"/>
           <w:szCs w:val="22"/>
         </w:rPr>
-        <w:lastRenderedPageBreak/>
         <w:t xml:space="preserve">The program generates a database called </w:t>
       </w:r>
       <w:proofErr w:type="spellStart"/>
@@ -2577,19 +2597,74 @@
         <w:spacing w:line="270" w:lineRule="atLeast"/>
         <w:rPr>
           <w:rFonts w:ascii="Menlo" w:hAnsi="Menlo" w:cs="Menlo"/>
-          <w:color w:val="000000"/>
-          <w:sz w:val="18"/>
-          <w:szCs w:val="18"/>
-        </w:rPr>
-      </w:pPr>
-      <w:r>
-        <w:rPr>
-          <w:rFonts w:ascii="Menlo" w:hAnsi="Menlo" w:cs="Menlo"/>
           <w:color w:val="A31515"/>
           <w:sz w:val="18"/>
           <w:szCs w:val="18"/>
         </w:rPr>
+      </w:pPr>
+      <w:r>
+        <w:rPr>
+          <w:rFonts w:ascii="Menlo" w:hAnsi="Menlo" w:cs="Menlo"/>
+          <w:color w:val="A31515"/>
+          <w:sz w:val="18"/>
+          <w:szCs w:val="18"/>
+        </w:rPr>
         <w:t>    '''</w:t>
+      </w:r>
+    </w:p>
+    <w:p>
+      <w:pPr>
+        <w:shd w:val="clear" w:color="auto" w:fill="FFFFFF"/>
+        <w:spacing w:line="270" w:lineRule="atLeast"/>
+        <w:rPr>
+          <w:rFonts w:ascii="Menlo" w:hAnsi="Menlo" w:cs="Menlo"/>
+          <w:color w:val="000000"/>
+          <w:sz w:val="18"/>
+          <w:szCs w:val="18"/>
+        </w:rPr>
+      </w:pPr>
+      <w:r>
+        <w:rPr>
+          <w:rFonts w:ascii="Menlo" w:hAnsi="Menlo" w:cs="Menlo"/>
+          <w:color w:val="000000"/>
+          <w:sz w:val="18"/>
+          <w:szCs w:val="18"/>
+        </w:rPr>
+        <w:drawing>
+          <wp:inline distT="0" distB="0" distL="0" distR="0" wp14:anchorId="0F84F39A" wp14:editId="7B57B167">
+            <wp:extent cx="5560828" cy="2453973"/>
+            <wp:effectExtent l="0" t="0" r="1905" b="0"/>
+            <wp:docPr id="3" name="Picture 3" descr="A screenshot of a cell phone&#10;&#10;Description automatically generated"/>
+            <wp:cNvGraphicFramePr>
+              <a:graphicFrameLocks xmlns:a="http://schemas.openxmlformats.org/drawingml/2006/main" noChangeAspect="1"/>
+            </wp:cNvGraphicFramePr>
+            <a:graphic xmlns:a="http://schemas.openxmlformats.org/drawingml/2006/main">
+              <a:graphicData uri="http://schemas.openxmlformats.org/drawingml/2006/picture">
+                <pic:pic xmlns:pic="http://schemas.openxmlformats.org/drawingml/2006/picture">
+                  <pic:nvPicPr>
+                    <pic:cNvPr id="1" name=""/>
+                    <pic:cNvPicPr/>
+                  </pic:nvPicPr>
+                  <pic:blipFill>
+                    <a:blip r:embed="rId11"/>
+                    <a:stretch>
+                      <a:fillRect/>
+                    </a:stretch>
+                  </pic:blipFill>
+                  <pic:spPr>
+                    <a:xfrm>
+                      <a:off x="0" y="0"/>
+                      <a:ext cx="5576239" cy="2460774"/>
+                    </a:xfrm>
+                    <a:prstGeom prst="rect">
+                      <a:avLst/>
+                    </a:prstGeom>
+                  </pic:spPr>
+                </pic:pic>
+              </a:graphicData>
+            </a:graphic>
+          </wp:inline>
+        </w:drawing>
       </w:r>
     </w:p>
     <w:p>
@@ -3100,6 +3175,52 @@
           <w:szCs w:val="22"/>
         </w:rPr>
       </w:pPr>
+      <w:r>
+        <w:rPr>
+          <w:rFonts w:ascii="Hiragino Kaku Gothic Pro W3" w:eastAsia="Hiragino Kaku Gothic Pro W3" w:hAnsi="Hiragino Kaku Gothic Pro W3"/>
+          <w:b/>
+          <w:bCs/>
+          <w:color w:val="FF2600"/>
+          <w:sz w:val="22"/>
+          <w:szCs w:val="22"/>
+        </w:rPr>
+        <w:lastRenderedPageBreak/>
+        <w:drawing>
+          <wp:inline distT="0" distB="0" distL="0" distR="0" wp14:anchorId="6CBE122F" wp14:editId="7330DBAC">
+            <wp:extent cx="5209953" cy="2299133"/>
+            <wp:effectExtent l="0" t="0" r="0" b="0"/>
+            <wp:docPr id="2" name="Picture 2" descr="A screenshot of a cell phone&#10;&#10;Description automatically generated"/>
+            <wp:cNvGraphicFramePr>
+              <a:graphicFrameLocks xmlns:a="http://schemas.openxmlformats.org/drawingml/2006/main" noChangeAspect="1"/>
+            </wp:cNvGraphicFramePr>
+            <a:graphic xmlns:a="http://schemas.openxmlformats.org/drawingml/2006/main">
+              <a:graphicData uri="http://schemas.openxmlformats.org/drawingml/2006/picture">
+                <pic:pic xmlns:pic="http://schemas.openxmlformats.org/drawingml/2006/picture">
+                  <pic:nvPicPr>
+                    <pic:cNvPr id="1" name=""/>
+                    <pic:cNvPicPr/>
+                  </pic:nvPicPr>
+                  <pic:blipFill>
+                    <a:blip r:embed="rId12"/>
+                    <a:stretch>
+                      <a:fillRect/>
+                    </a:stretch>
+                  </pic:blipFill>
+                  <pic:spPr>
+                    <a:xfrm>
+                      <a:off x="0" y="0"/>
+                      <a:ext cx="5235383" cy="2310355"/>
+                    </a:xfrm>
+                    <a:prstGeom prst="rect">
+                      <a:avLst/>
+                    </a:prstGeom>
+                  </pic:spPr>
+                </pic:pic>
+              </a:graphicData>
+            </a:graphic>
+          </wp:inline>
+        </w:drawing>
+      </w:r>
     </w:p>
     <w:p>
       <w:pPr>
@@ -3355,8 +3476,6 @@
           <w:szCs w:val="28"/>
         </w:rPr>
       </w:pPr>
-      <w:bookmarkStart w:id="0" w:name="_GoBack"/>
-      <w:bookmarkEnd w:id="0"/>
       <w:r>
         <w:rPr>
           <w:rFonts w:ascii="Gungsuh" w:eastAsia="Gungsuh" w:hAnsi="Gungsuh"/>
@@ -3364,7 +3483,6 @@
           <w:sz w:val="28"/>
           <w:szCs w:val="28"/>
         </w:rPr>
-        <w:lastRenderedPageBreak/>
         <w:t>Product</w:t>
       </w:r>
       <w:r>
@@ -3404,16 +3522,6 @@
         </w:rPr>
         <w:t xml:space="preserve">Once the user searches a brand the program returns a numbered list with up to 12 products the brand sells. Users are then asked to select a product to know more. </w:t>
       </w:r>
-    </w:p>
-    <w:p>
-      <w:pPr>
-        <w:rPr>
-          <w:rFonts w:ascii="Gungsuh" w:eastAsia="Gungsuh" w:hAnsi="Gungsuh"/>
-          <w:color w:val="000000" w:themeColor="text1"/>
-          <w:sz w:val="28"/>
-          <w:szCs w:val="28"/>
-        </w:rPr>
-      </w:pPr>
     </w:p>
     <w:p>
       <w:pPr>
@@ -3538,7 +3646,25 @@
           <w:sz w:val="22"/>
           <w:szCs w:val="22"/>
         </w:rPr>
-        <w:t>’ and brings the user back to the main menu</w:t>
+        <w:t xml:space="preserve">.’ The user is then asked if they want check for reviews on sephora.com. If yes, the webpage is launched in the user’s browser </w:t>
+      </w:r>
+      <w:r>
+        <w:rPr>
+          <w:rFonts w:ascii="Hiragino Kaku Gothic Pro W3" w:eastAsia="Hiragino Kaku Gothic Pro W3" w:hAnsi="Hiragino Kaku Gothic Pro W3"/>
+          <w:color w:val="000000" w:themeColor="text1"/>
+          <w:sz w:val="22"/>
+          <w:szCs w:val="22"/>
+        </w:rPr>
+        <w:t>and brings the user back to the main menu</w:t>
+      </w:r>
+      <w:r>
+        <w:rPr>
+          <w:rFonts w:ascii="Hiragino Kaku Gothic Pro W3" w:eastAsia="Hiragino Kaku Gothic Pro W3" w:hAnsi="Hiragino Kaku Gothic Pro W3"/>
+          <w:color w:val="000000" w:themeColor="text1"/>
+          <w:sz w:val="22"/>
+          <w:szCs w:val="22"/>
+        </w:rPr>
+        <w:t xml:space="preserve">. </w:t>
       </w:r>
     </w:p>
     <w:p>
@@ -3708,42 +3834,12 @@
     <w:p>
       <w:pPr>
         <w:rPr>
-          <w:rFonts w:ascii="Hiragino Kaku Gothic Pro W3" w:eastAsia="Hiragino Kaku Gothic Pro W3" w:hAnsi="Hiragino Kaku Gothic Pro W3"/>
-          <w:color w:val="000000" w:themeColor="text1"/>
-          <w:sz w:val="22"/>
-          <w:szCs w:val="22"/>
-        </w:rPr>
-      </w:pPr>
-    </w:p>
-    <w:p>
-      <w:pPr>
-        <w:rPr>
-          <w:rFonts w:ascii="Gungsuh" w:eastAsia="Gungsuh" w:hAnsi="Gungsuh"/>
-          <w:color w:val="FF2600"/>
-          <w:sz w:val="40"/>
-          <w:szCs w:val="40"/>
-          <w:u w:val="single"/>
-        </w:rPr>
-      </w:pPr>
-    </w:p>
-    <w:p>
-      <w:pPr>
-        <w:jc w:val="center"/>
-        <w:rPr>
-          <w:rFonts w:ascii="Gungsuh" w:eastAsia="Gungsuh" w:hAnsi="Gungsuh"/>
-          <w:color w:val="000000" w:themeColor="text1"/>
-          <w:sz w:val="28"/>
-          <w:szCs w:val="28"/>
-        </w:rPr>
-      </w:pPr>
-    </w:p>
-    <w:p>
-      <w:pPr>
-        <w:rPr>
-          <w:sz w:val="22"/>
-          <w:szCs w:val="22"/>
-        </w:rPr>
-      </w:pPr>
+          <w:sz w:val="22"/>
+          <w:szCs w:val="22"/>
+        </w:rPr>
+      </w:pPr>
+      <w:bookmarkStart w:id="0" w:name="_GoBack"/>
+      <w:bookmarkEnd w:id="0"/>
     </w:p>
     <w:sectPr>
       <w:type w:val="continuous"/>

</xml_diff>